<commit_message>
first pass for fall 2023
</commit_message>
<xml_diff>
--- a/Extras/ReviewActivities/ExterminationQuest.docx
+++ b/Extras/ReviewActivities/ExterminationQuest.docx
@@ -1,6 +1,6 @@
 
 <file path=word/document.xml><?xml version="1.0" encoding="utf-8"?>
-<w:document xmlns:wpc="http://schemas.microsoft.com/office/word/2010/wordprocessingCanvas" xmlns:cx="http://schemas.microsoft.com/office/drawing/2014/chartex" xmlns:cx1="http://schemas.microsoft.com/office/drawing/2015/9/8/chartex" xmlns:cx2="http://schemas.microsoft.com/office/drawing/2015/10/21/chartex" xmlns:cx3="http://schemas.microsoft.com/office/drawing/2016/5/9/chartex" xmlns:cx4="http://schemas.microsoft.com/office/drawing/2016/5/10/chartex" xmlns:cx5="http://schemas.microsoft.com/office/drawing/2016/5/11/chartex" xmlns:cx6="http://schemas.microsoft.com/office/drawing/2016/5/12/chartex" xmlns:cx7="http://schemas.microsoft.com/office/drawing/2016/5/13/chartex" xmlns:cx8="http://schemas.microsoft.com/office/drawing/2016/5/14/chartex" xmlns:mc="http://schemas.openxmlformats.org/markup-compatibility/2006" xmlns:aink="http://schemas.microsoft.com/office/drawing/2016/ink" xmlns:am3d="http://schemas.microsoft.com/office/drawing/2017/model3d" xmlns:o="urn:schemas-microsoft-com:office:office" xmlns:r="http://schemas.openxmlformats.org/officeDocument/2006/relationships" xmlns:m="http://schemas.openxmlformats.org/officeDocument/2006/math" xmlns:v="urn:schemas-microsoft-com:vml" xmlns:wp14="http://schemas.microsoft.com/office/word/2010/wordprocessingDrawing" xmlns:wp="http://schemas.openxmlformats.org/drawingml/2006/wordprocessingDrawing" xmlns:w10="urn:schemas-microsoft-com:office:word" xmlns:w="http://schemas.openxmlformats.org/wordprocessingml/2006/main" xmlns:w14="http://schemas.microsoft.com/office/word/2010/wordml" xmlns:w15="http://schemas.microsoft.com/office/word/2012/wordml" xmlns:w16cex="http://schemas.microsoft.com/office/word/2018/wordml/cex" xmlns:w16cid="http://schemas.microsoft.com/office/word/2016/wordml/cid" xmlns:w16="http://schemas.microsoft.com/office/word/2018/wordml" xmlns:w16se="http://schemas.microsoft.com/office/word/2015/wordml/symex" xmlns:wpg="http://schemas.microsoft.com/office/word/2010/wordprocessingGroup" xmlns:wpi="http://schemas.microsoft.com/office/word/2010/wordprocessingInk" xmlns:wne="http://schemas.microsoft.com/office/word/2006/wordml" xmlns:wps="http://schemas.microsoft.com/office/word/2010/wordprocessingShape" mc:Ignorable="w14 w15 w16se w16cid w16 w16cex wp14">
+<w:document xmlns:wpc="http://schemas.microsoft.com/office/word/2010/wordprocessingCanvas" xmlns:cx="http://schemas.microsoft.com/office/drawing/2014/chartex" xmlns:cx1="http://schemas.microsoft.com/office/drawing/2015/9/8/chartex" xmlns:cx2="http://schemas.microsoft.com/office/drawing/2015/10/21/chartex" xmlns:cx3="http://schemas.microsoft.com/office/drawing/2016/5/9/chartex" xmlns:cx4="http://schemas.microsoft.com/office/drawing/2016/5/10/chartex" xmlns:cx5="http://schemas.microsoft.com/office/drawing/2016/5/11/chartex" xmlns:cx6="http://schemas.microsoft.com/office/drawing/2016/5/12/chartex" xmlns:cx7="http://schemas.microsoft.com/office/drawing/2016/5/13/chartex" xmlns:cx8="http://schemas.microsoft.com/office/drawing/2016/5/14/chartex" xmlns:mc="http://schemas.openxmlformats.org/markup-compatibility/2006" xmlns:aink="http://schemas.microsoft.com/office/drawing/2016/ink" xmlns:am3d="http://schemas.microsoft.com/office/drawing/2017/model3d" xmlns:o="urn:schemas-microsoft-com:office:office" xmlns:oel="http://schemas.microsoft.com/office/2019/extlst" xmlns:r="http://schemas.openxmlformats.org/officeDocument/2006/relationships" xmlns:m="http://schemas.openxmlformats.org/officeDocument/2006/math" xmlns:v="urn:schemas-microsoft-com:vml" xmlns:wp14="http://schemas.microsoft.com/office/word/2010/wordprocessingDrawing" xmlns:wp="http://schemas.openxmlformats.org/drawingml/2006/wordprocessingDrawing" xmlns:w10="urn:schemas-microsoft-com:office:word" xmlns:w="http://schemas.openxmlformats.org/wordprocessingml/2006/main" xmlns:w14="http://schemas.microsoft.com/office/word/2010/wordml" xmlns:w15="http://schemas.microsoft.com/office/word/2012/wordml" xmlns:w16cex="http://schemas.microsoft.com/office/word/2018/wordml/cex" xmlns:w16cid="http://schemas.microsoft.com/office/word/2016/wordml/cid" xmlns:w16="http://schemas.microsoft.com/office/word/2018/wordml" xmlns:w16sdtdh="http://schemas.microsoft.com/office/word/2020/wordml/sdtdatahash" xmlns:w16se="http://schemas.microsoft.com/office/word/2015/wordml/symex" xmlns:wpg="http://schemas.microsoft.com/office/word/2010/wordprocessingGroup" xmlns:wpi="http://schemas.microsoft.com/office/word/2010/wordprocessingInk" xmlns:wne="http://schemas.microsoft.com/office/word/2006/wordml" xmlns:wps="http://schemas.microsoft.com/office/word/2010/wordprocessingShape" mc:Ignorable="w14 w15 w16se w16cid w16 w16cex w16sdtdh wp14">
   <w:body>
     <w:p>
       <w:pPr>
@@ -295,6 +295,8 @@
         </w:rPr>
       </w:pPr>
     </w:p>
+    <w:p/>
+    <w:p/>
     <w:p>
       <w:pPr>
         <w:pStyle w:val="Heading1"/>
@@ -431,6 +433,8 @@
       </w:pPr>
     </w:p>
     <w:p/>
+    <w:p/>
+    <w:p/>
     <w:p>
       <w:pPr>
         <w:pStyle w:val="Heading1"/>
@@ -553,6 +557,7 @@
       </w:pPr>
     </w:p>
     <w:p/>
+    <w:p/>
     <w:p>
       <w:pPr>
         <w:pStyle w:val="Heading1"/>
@@ -720,6 +725,7 @@
       </w:pPr>
     </w:p>
     <w:p/>
+    <w:p/>
     <w:p>
       <w:pPr>
         <w:pStyle w:val="Heading1"/>
@@ -735,6 +741,7 @@
           <w:bCs/>
           <w:color w:val="ED7D31" w:themeColor="accent2"/>
         </w:rPr>
+        <w:lastRenderedPageBreak/>
         <w:t xml:space="preserve">Bug </w:t>
       </w:r>
       <w:r>
@@ -843,14 +850,8 @@
         </w:rPr>
       </w:pPr>
     </w:p>
-    <w:p>
-      <w:pPr>
-        <w:pStyle w:val="Heading1"/>
-        <w:rPr>
-          <w:color w:val="ED7D31" w:themeColor="accent2"/>
-        </w:rPr>
-      </w:pPr>
-    </w:p>
+    <w:p/>
+    <w:p/>
     <w:p>
       <w:pPr>
         <w:pStyle w:val="Heading1"/>
@@ -1040,6 +1041,8 @@
         </w:rPr>
       </w:pPr>
     </w:p>
+    <w:p/>
+    <w:p/>
     <w:p>
       <w:pPr>
         <w:pStyle w:val="Heading1"/>
@@ -1210,14 +1213,8 @@
         </w:rPr>
       </w:pPr>
     </w:p>
-    <w:p>
-      <w:pPr>
-        <w:pStyle w:val="Heading1"/>
-        <w:rPr>
-          <w:color w:val="ED7D31" w:themeColor="accent2"/>
-        </w:rPr>
-      </w:pPr>
-    </w:p>
+    <w:p/>
+    <w:p/>
     <w:p>
       <w:pPr>
         <w:pStyle w:val="Heading1"/>
@@ -1415,12 +1412,7 @@
       </w:pPr>
     </w:p>
     <w:sectPr>
-      <w:headerReference w:type="even" r:id="rId6"/>
-      <w:headerReference w:type="default" r:id="rId7"/>
-      <w:footerReference w:type="even" r:id="rId8"/>
-      <w:footerReference w:type="default" r:id="rId9"/>
-      <w:headerReference w:type="first" r:id="rId10"/>
-      <w:footerReference w:type="first" r:id="rId11"/>
+      <w:headerReference w:type="default" r:id="rId6"/>
       <w:pgSz w:w="12240" w:h="15840"/>
       <w:pgMar w:top="1440" w:right="1440" w:bottom="1440" w:left="1440" w:header="720" w:footer="720" w:gutter="0"/>
       <w:cols w:space="720"/>
@@ -1431,7 +1423,7 @@
 </file>
 
 <file path=word/endnotes.xml><?xml version="1.0" encoding="utf-8"?>
-<w:endnotes xmlns:wpc="http://schemas.microsoft.com/office/word/2010/wordprocessingCanvas" xmlns:cx="http://schemas.microsoft.com/office/drawing/2014/chartex" xmlns:cx1="http://schemas.microsoft.com/office/drawing/2015/9/8/chartex" xmlns:cx2="http://schemas.microsoft.com/office/drawing/2015/10/21/chartex" xmlns:cx3="http://schemas.microsoft.com/office/drawing/2016/5/9/chartex" xmlns:cx4="http://schemas.microsoft.com/office/drawing/2016/5/10/chartex" xmlns:cx5="http://schemas.microsoft.com/office/drawing/2016/5/11/chartex" xmlns:cx6="http://schemas.microsoft.com/office/drawing/2016/5/12/chartex" xmlns:cx7="http://schemas.microsoft.com/office/drawing/2016/5/13/chartex" xmlns:cx8="http://schemas.microsoft.com/office/drawing/2016/5/14/chartex" xmlns:mc="http://schemas.openxmlformats.org/markup-compatibility/2006" xmlns:aink="http://schemas.microsoft.com/office/drawing/2016/ink" xmlns:am3d="http://schemas.microsoft.com/office/drawing/2017/model3d" xmlns:o="urn:schemas-microsoft-com:office:office" xmlns:r="http://schemas.openxmlformats.org/officeDocument/2006/relationships" xmlns:m="http://schemas.openxmlformats.org/officeDocument/2006/math" xmlns:v="urn:schemas-microsoft-com:vml" xmlns:wp14="http://schemas.microsoft.com/office/word/2010/wordprocessingDrawing" xmlns:wp="http://schemas.openxmlformats.org/drawingml/2006/wordprocessingDrawing" xmlns:w10="urn:schemas-microsoft-com:office:word" xmlns:w="http://schemas.openxmlformats.org/wordprocessingml/2006/main" xmlns:w14="http://schemas.microsoft.com/office/word/2010/wordml" xmlns:w15="http://schemas.microsoft.com/office/word/2012/wordml" xmlns:w16cex="http://schemas.microsoft.com/office/word/2018/wordml/cex" xmlns:w16cid="http://schemas.microsoft.com/office/word/2016/wordml/cid" xmlns:w16="http://schemas.microsoft.com/office/word/2018/wordml" xmlns:w16se="http://schemas.microsoft.com/office/word/2015/wordml/symex" xmlns:wpg="http://schemas.microsoft.com/office/word/2010/wordprocessingGroup" xmlns:wpi="http://schemas.microsoft.com/office/word/2010/wordprocessingInk" xmlns:wne="http://schemas.microsoft.com/office/word/2006/wordml" xmlns:wps="http://schemas.microsoft.com/office/word/2010/wordprocessingShape" mc:Ignorable="w14 w15 w16se w16cid w16 w16cex wp14">
+<w:endnotes xmlns:wpc="http://schemas.microsoft.com/office/word/2010/wordprocessingCanvas" xmlns:cx="http://schemas.microsoft.com/office/drawing/2014/chartex" xmlns:cx1="http://schemas.microsoft.com/office/drawing/2015/9/8/chartex" xmlns:cx2="http://schemas.microsoft.com/office/drawing/2015/10/21/chartex" xmlns:cx3="http://schemas.microsoft.com/office/drawing/2016/5/9/chartex" xmlns:cx4="http://schemas.microsoft.com/office/drawing/2016/5/10/chartex" xmlns:cx5="http://schemas.microsoft.com/office/drawing/2016/5/11/chartex" xmlns:cx6="http://schemas.microsoft.com/office/drawing/2016/5/12/chartex" xmlns:cx7="http://schemas.microsoft.com/office/drawing/2016/5/13/chartex" xmlns:cx8="http://schemas.microsoft.com/office/drawing/2016/5/14/chartex" xmlns:mc="http://schemas.openxmlformats.org/markup-compatibility/2006" xmlns:aink="http://schemas.microsoft.com/office/drawing/2016/ink" xmlns:am3d="http://schemas.microsoft.com/office/drawing/2017/model3d" xmlns:o="urn:schemas-microsoft-com:office:office" xmlns:oel="http://schemas.microsoft.com/office/2019/extlst" xmlns:r="http://schemas.openxmlformats.org/officeDocument/2006/relationships" xmlns:m="http://schemas.openxmlformats.org/officeDocument/2006/math" xmlns:v="urn:schemas-microsoft-com:vml" xmlns:wp14="http://schemas.microsoft.com/office/word/2010/wordprocessingDrawing" xmlns:wp="http://schemas.openxmlformats.org/drawingml/2006/wordprocessingDrawing" xmlns:w10="urn:schemas-microsoft-com:office:word" xmlns:w="http://schemas.openxmlformats.org/wordprocessingml/2006/main" xmlns:w14="http://schemas.microsoft.com/office/word/2010/wordml" xmlns:w15="http://schemas.microsoft.com/office/word/2012/wordml" xmlns:w16cex="http://schemas.microsoft.com/office/word/2018/wordml/cex" xmlns:w16cid="http://schemas.microsoft.com/office/word/2016/wordml/cid" xmlns:w16="http://schemas.microsoft.com/office/word/2018/wordml" xmlns:w16sdtdh="http://schemas.microsoft.com/office/word/2020/wordml/sdtdatahash" xmlns:w16se="http://schemas.microsoft.com/office/word/2015/wordml/symex" xmlns:wpg="http://schemas.microsoft.com/office/word/2010/wordprocessingGroup" xmlns:wpi="http://schemas.microsoft.com/office/word/2010/wordprocessingInk" xmlns:wne="http://schemas.microsoft.com/office/word/2006/wordml" xmlns:wps="http://schemas.microsoft.com/office/word/2010/wordprocessingShape" mc:Ignorable="w14 w15 w16se w16cid w16 w16cex w16sdtdh wp14">
   <w:endnote w:type="separator" w:id="-1">
     <w:p>
       <w:pPr>
@@ -1455,38 +1447,8 @@
 </w:endnotes>
 </file>
 
-<file path=word/footer1.xml><?xml version="1.0" encoding="utf-8"?>
-<w:ftr xmlns:wpc="http://schemas.microsoft.com/office/word/2010/wordprocessingCanvas" xmlns:cx="http://schemas.microsoft.com/office/drawing/2014/chartex" xmlns:cx1="http://schemas.microsoft.com/office/drawing/2015/9/8/chartex" xmlns:cx2="http://schemas.microsoft.com/office/drawing/2015/10/21/chartex" xmlns:cx3="http://schemas.microsoft.com/office/drawing/2016/5/9/chartex" xmlns:cx4="http://schemas.microsoft.com/office/drawing/2016/5/10/chartex" xmlns:cx5="http://schemas.microsoft.com/office/drawing/2016/5/11/chartex" xmlns:cx6="http://schemas.microsoft.com/office/drawing/2016/5/12/chartex" xmlns:cx7="http://schemas.microsoft.com/office/drawing/2016/5/13/chartex" xmlns:cx8="http://schemas.microsoft.com/office/drawing/2016/5/14/chartex" xmlns:mc="http://schemas.openxmlformats.org/markup-compatibility/2006" xmlns:aink="http://schemas.microsoft.com/office/drawing/2016/ink" xmlns:am3d="http://schemas.microsoft.com/office/drawing/2017/model3d" xmlns:o="urn:schemas-microsoft-com:office:office" xmlns:r="http://schemas.openxmlformats.org/officeDocument/2006/relationships" xmlns:m="http://schemas.openxmlformats.org/officeDocument/2006/math" xmlns:v="urn:schemas-microsoft-com:vml" xmlns:wp14="http://schemas.microsoft.com/office/word/2010/wordprocessingDrawing" xmlns:wp="http://schemas.openxmlformats.org/drawingml/2006/wordprocessingDrawing" xmlns:w10="urn:schemas-microsoft-com:office:word" xmlns:w="http://schemas.openxmlformats.org/wordprocessingml/2006/main" xmlns:w14="http://schemas.microsoft.com/office/word/2010/wordml" xmlns:w15="http://schemas.microsoft.com/office/word/2012/wordml" xmlns:w16cex="http://schemas.microsoft.com/office/word/2018/wordml/cex" xmlns:w16cid="http://schemas.microsoft.com/office/word/2016/wordml/cid" xmlns:w16="http://schemas.microsoft.com/office/word/2018/wordml" xmlns:w16se="http://schemas.microsoft.com/office/word/2015/wordml/symex" xmlns:wpg="http://schemas.microsoft.com/office/word/2010/wordprocessingGroup" xmlns:wpi="http://schemas.microsoft.com/office/word/2010/wordprocessingInk" xmlns:wne="http://schemas.microsoft.com/office/word/2006/wordml" xmlns:wps="http://schemas.microsoft.com/office/word/2010/wordprocessingShape" mc:Ignorable="w14 w15 w16se w16cid w16 w16cex wp14">
-  <w:p>
-    <w:pPr>
-      <w:pStyle w:val="Footer"/>
-    </w:pPr>
-  </w:p>
-</w:ftr>
-</file>
-
-<file path=word/footer2.xml><?xml version="1.0" encoding="utf-8"?>
-<w:ftr xmlns:wpc="http://schemas.microsoft.com/office/word/2010/wordprocessingCanvas" xmlns:cx="http://schemas.microsoft.com/office/drawing/2014/chartex" xmlns:cx1="http://schemas.microsoft.com/office/drawing/2015/9/8/chartex" xmlns:cx2="http://schemas.microsoft.com/office/drawing/2015/10/21/chartex" xmlns:cx3="http://schemas.microsoft.com/office/drawing/2016/5/9/chartex" xmlns:cx4="http://schemas.microsoft.com/office/drawing/2016/5/10/chartex" xmlns:cx5="http://schemas.microsoft.com/office/drawing/2016/5/11/chartex" xmlns:cx6="http://schemas.microsoft.com/office/drawing/2016/5/12/chartex" xmlns:cx7="http://schemas.microsoft.com/office/drawing/2016/5/13/chartex" xmlns:cx8="http://schemas.microsoft.com/office/drawing/2016/5/14/chartex" xmlns:mc="http://schemas.openxmlformats.org/markup-compatibility/2006" xmlns:aink="http://schemas.microsoft.com/office/drawing/2016/ink" xmlns:am3d="http://schemas.microsoft.com/office/drawing/2017/model3d" xmlns:o="urn:schemas-microsoft-com:office:office" xmlns:r="http://schemas.openxmlformats.org/officeDocument/2006/relationships" xmlns:m="http://schemas.openxmlformats.org/officeDocument/2006/math" xmlns:v="urn:schemas-microsoft-com:vml" xmlns:wp14="http://schemas.microsoft.com/office/word/2010/wordprocessingDrawing" xmlns:wp="http://schemas.openxmlformats.org/drawingml/2006/wordprocessingDrawing" xmlns:w10="urn:schemas-microsoft-com:office:word" xmlns:w="http://schemas.openxmlformats.org/wordprocessingml/2006/main" xmlns:w14="http://schemas.microsoft.com/office/word/2010/wordml" xmlns:w15="http://schemas.microsoft.com/office/word/2012/wordml" xmlns:w16cex="http://schemas.microsoft.com/office/word/2018/wordml/cex" xmlns:w16cid="http://schemas.microsoft.com/office/word/2016/wordml/cid" xmlns:w16="http://schemas.microsoft.com/office/word/2018/wordml" xmlns:w16se="http://schemas.microsoft.com/office/word/2015/wordml/symex" xmlns:wpg="http://schemas.microsoft.com/office/word/2010/wordprocessingGroup" xmlns:wpi="http://schemas.microsoft.com/office/word/2010/wordprocessingInk" xmlns:wne="http://schemas.microsoft.com/office/word/2006/wordml" xmlns:wps="http://schemas.microsoft.com/office/word/2010/wordprocessingShape" mc:Ignorable="w14 w15 w16se w16cid w16 w16cex wp14">
-  <w:p>
-    <w:pPr>
-      <w:pStyle w:val="Footer"/>
-    </w:pPr>
-  </w:p>
-</w:ftr>
-</file>
-
-<file path=word/footer3.xml><?xml version="1.0" encoding="utf-8"?>
-<w:ftr xmlns:wpc="http://schemas.microsoft.com/office/word/2010/wordprocessingCanvas" xmlns:cx="http://schemas.microsoft.com/office/drawing/2014/chartex" xmlns:cx1="http://schemas.microsoft.com/office/drawing/2015/9/8/chartex" xmlns:cx2="http://schemas.microsoft.com/office/drawing/2015/10/21/chartex" xmlns:cx3="http://schemas.microsoft.com/office/drawing/2016/5/9/chartex" xmlns:cx4="http://schemas.microsoft.com/office/drawing/2016/5/10/chartex" xmlns:cx5="http://schemas.microsoft.com/office/drawing/2016/5/11/chartex" xmlns:cx6="http://schemas.microsoft.com/office/drawing/2016/5/12/chartex" xmlns:cx7="http://schemas.microsoft.com/office/drawing/2016/5/13/chartex" xmlns:cx8="http://schemas.microsoft.com/office/drawing/2016/5/14/chartex" xmlns:mc="http://schemas.openxmlformats.org/markup-compatibility/2006" xmlns:aink="http://schemas.microsoft.com/office/drawing/2016/ink" xmlns:am3d="http://schemas.microsoft.com/office/drawing/2017/model3d" xmlns:o="urn:schemas-microsoft-com:office:office" xmlns:r="http://schemas.openxmlformats.org/officeDocument/2006/relationships" xmlns:m="http://schemas.openxmlformats.org/officeDocument/2006/math" xmlns:v="urn:schemas-microsoft-com:vml" xmlns:wp14="http://schemas.microsoft.com/office/word/2010/wordprocessingDrawing" xmlns:wp="http://schemas.openxmlformats.org/drawingml/2006/wordprocessingDrawing" xmlns:w10="urn:schemas-microsoft-com:office:word" xmlns:w="http://schemas.openxmlformats.org/wordprocessingml/2006/main" xmlns:w14="http://schemas.microsoft.com/office/word/2010/wordml" xmlns:w15="http://schemas.microsoft.com/office/word/2012/wordml" xmlns:w16cex="http://schemas.microsoft.com/office/word/2018/wordml/cex" xmlns:w16cid="http://schemas.microsoft.com/office/word/2016/wordml/cid" xmlns:w16="http://schemas.microsoft.com/office/word/2018/wordml" xmlns:w16se="http://schemas.microsoft.com/office/word/2015/wordml/symex" xmlns:wpg="http://schemas.microsoft.com/office/word/2010/wordprocessingGroup" xmlns:wpi="http://schemas.microsoft.com/office/word/2010/wordprocessingInk" xmlns:wne="http://schemas.microsoft.com/office/word/2006/wordml" xmlns:wps="http://schemas.microsoft.com/office/word/2010/wordprocessingShape" mc:Ignorable="w14 w15 w16se w16cid w16 w16cex wp14">
-  <w:p>
-    <w:pPr>
-      <w:pStyle w:val="Footer"/>
-    </w:pPr>
-  </w:p>
-</w:ftr>
-</file>
-
 <file path=word/footnotes.xml><?xml version="1.0" encoding="utf-8"?>
-<w:footnotes xmlns:wpc="http://schemas.microsoft.com/office/word/2010/wordprocessingCanvas" xmlns:cx="http://schemas.microsoft.com/office/drawing/2014/chartex" xmlns:cx1="http://schemas.microsoft.com/office/drawing/2015/9/8/chartex" xmlns:cx2="http://schemas.microsoft.com/office/drawing/2015/10/21/chartex" xmlns:cx3="http://schemas.microsoft.com/office/drawing/2016/5/9/chartex" xmlns:cx4="http://schemas.microsoft.com/office/drawing/2016/5/10/chartex" xmlns:cx5="http://schemas.microsoft.com/office/drawing/2016/5/11/chartex" xmlns:cx6="http://schemas.microsoft.com/office/drawing/2016/5/12/chartex" xmlns:cx7="http://schemas.microsoft.com/office/drawing/2016/5/13/chartex" xmlns:cx8="http://schemas.microsoft.com/office/drawing/2016/5/14/chartex" xmlns:mc="http://schemas.openxmlformats.org/markup-compatibility/2006" xmlns:aink="http://schemas.microsoft.com/office/drawing/2016/ink" xmlns:am3d="http://schemas.microsoft.com/office/drawing/2017/model3d" xmlns:o="urn:schemas-microsoft-com:office:office" xmlns:r="http://schemas.openxmlformats.org/officeDocument/2006/relationships" xmlns:m="http://schemas.openxmlformats.org/officeDocument/2006/math" xmlns:v="urn:schemas-microsoft-com:vml" xmlns:wp14="http://schemas.microsoft.com/office/word/2010/wordprocessingDrawing" xmlns:wp="http://schemas.openxmlformats.org/drawingml/2006/wordprocessingDrawing" xmlns:w10="urn:schemas-microsoft-com:office:word" xmlns:w="http://schemas.openxmlformats.org/wordprocessingml/2006/main" xmlns:w14="http://schemas.microsoft.com/office/word/2010/wordml" xmlns:w15="http://schemas.microsoft.com/office/word/2012/wordml" xmlns:w16cex="http://schemas.microsoft.com/office/word/2018/wordml/cex" xmlns:w16cid="http://schemas.microsoft.com/office/word/2016/wordml/cid" xmlns:w16="http://schemas.microsoft.com/office/word/2018/wordml" xmlns:w16se="http://schemas.microsoft.com/office/word/2015/wordml/symex" xmlns:wpg="http://schemas.microsoft.com/office/word/2010/wordprocessingGroup" xmlns:wpi="http://schemas.microsoft.com/office/word/2010/wordprocessingInk" xmlns:wne="http://schemas.microsoft.com/office/word/2006/wordml" xmlns:wps="http://schemas.microsoft.com/office/word/2010/wordprocessingShape" mc:Ignorable="w14 w15 w16se w16cid w16 w16cex wp14">
+<w:footnotes xmlns:wpc="http://schemas.microsoft.com/office/word/2010/wordprocessingCanvas" xmlns:cx="http://schemas.microsoft.com/office/drawing/2014/chartex" xmlns:cx1="http://schemas.microsoft.com/office/drawing/2015/9/8/chartex" xmlns:cx2="http://schemas.microsoft.com/office/drawing/2015/10/21/chartex" xmlns:cx3="http://schemas.microsoft.com/office/drawing/2016/5/9/chartex" xmlns:cx4="http://schemas.microsoft.com/office/drawing/2016/5/10/chartex" xmlns:cx5="http://schemas.microsoft.com/office/drawing/2016/5/11/chartex" xmlns:cx6="http://schemas.microsoft.com/office/drawing/2016/5/12/chartex" xmlns:cx7="http://schemas.microsoft.com/office/drawing/2016/5/13/chartex" xmlns:cx8="http://schemas.microsoft.com/office/drawing/2016/5/14/chartex" xmlns:mc="http://schemas.openxmlformats.org/markup-compatibility/2006" xmlns:aink="http://schemas.microsoft.com/office/drawing/2016/ink" xmlns:am3d="http://schemas.microsoft.com/office/drawing/2017/model3d" xmlns:o="urn:schemas-microsoft-com:office:office" xmlns:oel="http://schemas.microsoft.com/office/2019/extlst" xmlns:r="http://schemas.openxmlformats.org/officeDocument/2006/relationships" xmlns:m="http://schemas.openxmlformats.org/officeDocument/2006/math" xmlns:v="urn:schemas-microsoft-com:vml" xmlns:wp14="http://schemas.microsoft.com/office/word/2010/wordprocessingDrawing" xmlns:wp="http://schemas.openxmlformats.org/drawingml/2006/wordprocessingDrawing" xmlns:w10="urn:schemas-microsoft-com:office:word" xmlns:w="http://schemas.openxmlformats.org/wordprocessingml/2006/main" xmlns:w14="http://schemas.microsoft.com/office/word/2010/wordml" xmlns:w15="http://schemas.microsoft.com/office/word/2012/wordml" xmlns:w16cex="http://schemas.microsoft.com/office/word/2018/wordml/cex" xmlns:w16cid="http://schemas.microsoft.com/office/word/2016/wordml/cid" xmlns:w16="http://schemas.microsoft.com/office/word/2018/wordml" xmlns:w16sdtdh="http://schemas.microsoft.com/office/word/2020/wordml/sdtdatahash" xmlns:w16se="http://schemas.microsoft.com/office/word/2015/wordml/symex" xmlns:wpg="http://schemas.microsoft.com/office/word/2010/wordprocessingGroup" xmlns:wpi="http://schemas.microsoft.com/office/word/2010/wordprocessingInk" xmlns:wne="http://schemas.microsoft.com/office/word/2006/wordml" xmlns:wps="http://schemas.microsoft.com/office/word/2010/wordprocessingShape" mc:Ignorable="w14 w15 w16se w16cid w16 w16cex w16sdtdh wp14">
   <w:footnote w:type="separator" w:id="-1">
     <w:p>
       <w:pPr>
@@ -1511,17 +1473,7 @@
 </file>
 
 <file path=word/header1.xml><?xml version="1.0" encoding="utf-8"?>
-<w:hdr xmlns:wpc="http://schemas.microsoft.com/office/word/2010/wordprocessingCanvas" xmlns:cx="http://schemas.microsoft.com/office/drawing/2014/chartex" xmlns:cx1="http://schemas.microsoft.com/office/drawing/2015/9/8/chartex" xmlns:cx2="http://schemas.microsoft.com/office/drawing/2015/10/21/chartex" xmlns:cx3="http://schemas.microsoft.com/office/drawing/2016/5/9/chartex" xmlns:cx4="http://schemas.microsoft.com/office/drawing/2016/5/10/chartex" xmlns:cx5="http://schemas.microsoft.com/office/drawing/2016/5/11/chartex" xmlns:cx6="http://schemas.microsoft.com/office/drawing/2016/5/12/chartex" xmlns:cx7="http://schemas.microsoft.com/office/drawing/2016/5/13/chartex" xmlns:cx8="http://schemas.microsoft.com/office/drawing/2016/5/14/chartex" xmlns:mc="http://schemas.openxmlformats.org/markup-compatibility/2006" xmlns:aink="http://schemas.microsoft.com/office/drawing/2016/ink" xmlns:am3d="http://schemas.microsoft.com/office/drawing/2017/model3d" xmlns:o="urn:schemas-microsoft-com:office:office" xmlns:r="http://schemas.openxmlformats.org/officeDocument/2006/relationships" xmlns:m="http://schemas.openxmlformats.org/officeDocument/2006/math" xmlns:v="urn:schemas-microsoft-com:vml" xmlns:wp14="http://schemas.microsoft.com/office/word/2010/wordprocessingDrawing" xmlns:wp="http://schemas.openxmlformats.org/drawingml/2006/wordprocessingDrawing" xmlns:w10="urn:schemas-microsoft-com:office:word" xmlns:w="http://schemas.openxmlformats.org/wordprocessingml/2006/main" xmlns:w14="http://schemas.microsoft.com/office/word/2010/wordml" xmlns:w15="http://schemas.microsoft.com/office/word/2012/wordml" xmlns:w16cex="http://schemas.microsoft.com/office/word/2018/wordml/cex" xmlns:w16cid="http://schemas.microsoft.com/office/word/2016/wordml/cid" xmlns:w16="http://schemas.microsoft.com/office/word/2018/wordml" xmlns:w16se="http://schemas.microsoft.com/office/word/2015/wordml/symex" xmlns:wpg="http://schemas.microsoft.com/office/word/2010/wordprocessingGroup" xmlns:wpi="http://schemas.microsoft.com/office/word/2010/wordprocessingInk" xmlns:wne="http://schemas.microsoft.com/office/word/2006/wordml" xmlns:wps="http://schemas.microsoft.com/office/word/2010/wordprocessingShape" mc:Ignorable="w14 w15 w16se w16cid w16 w16cex wp14">
-  <w:p>
-    <w:pPr>
-      <w:pStyle w:val="Header"/>
-    </w:pPr>
-  </w:p>
-</w:hdr>
-</file>
-
-<file path=word/header2.xml><?xml version="1.0" encoding="utf-8"?>
-<w:hdr xmlns:wpc="http://schemas.microsoft.com/office/word/2010/wordprocessingCanvas" xmlns:cx="http://schemas.microsoft.com/office/drawing/2014/chartex" xmlns:cx1="http://schemas.microsoft.com/office/drawing/2015/9/8/chartex" xmlns:cx2="http://schemas.microsoft.com/office/drawing/2015/10/21/chartex" xmlns:cx3="http://schemas.microsoft.com/office/drawing/2016/5/9/chartex" xmlns:cx4="http://schemas.microsoft.com/office/drawing/2016/5/10/chartex" xmlns:cx5="http://schemas.microsoft.com/office/drawing/2016/5/11/chartex" xmlns:cx6="http://schemas.microsoft.com/office/drawing/2016/5/12/chartex" xmlns:cx7="http://schemas.microsoft.com/office/drawing/2016/5/13/chartex" xmlns:cx8="http://schemas.microsoft.com/office/drawing/2016/5/14/chartex" xmlns:mc="http://schemas.openxmlformats.org/markup-compatibility/2006" xmlns:aink="http://schemas.microsoft.com/office/drawing/2016/ink" xmlns:am3d="http://schemas.microsoft.com/office/drawing/2017/model3d" xmlns:o="urn:schemas-microsoft-com:office:office" xmlns:r="http://schemas.openxmlformats.org/officeDocument/2006/relationships" xmlns:m="http://schemas.openxmlformats.org/officeDocument/2006/math" xmlns:v="urn:schemas-microsoft-com:vml" xmlns:wp14="http://schemas.microsoft.com/office/word/2010/wordprocessingDrawing" xmlns:wp="http://schemas.openxmlformats.org/drawingml/2006/wordprocessingDrawing" xmlns:w10="urn:schemas-microsoft-com:office:word" xmlns:w="http://schemas.openxmlformats.org/wordprocessingml/2006/main" xmlns:w14="http://schemas.microsoft.com/office/word/2010/wordml" xmlns:w15="http://schemas.microsoft.com/office/word/2012/wordml" xmlns:w16cex="http://schemas.microsoft.com/office/word/2018/wordml/cex" xmlns:w16cid="http://schemas.microsoft.com/office/word/2016/wordml/cid" xmlns:w16="http://schemas.microsoft.com/office/word/2018/wordml" xmlns:w16se="http://schemas.microsoft.com/office/word/2015/wordml/symex" xmlns:wpg="http://schemas.microsoft.com/office/word/2010/wordprocessingGroup" xmlns:wpi="http://schemas.microsoft.com/office/word/2010/wordprocessingInk" xmlns:wne="http://schemas.microsoft.com/office/word/2006/wordml" xmlns:wps="http://schemas.microsoft.com/office/word/2010/wordprocessingShape" mc:Ignorable="w14 w15 w16se w16cid w16 w16cex wp14">
+<w:hdr xmlns:wpc="http://schemas.microsoft.com/office/word/2010/wordprocessingCanvas" xmlns:cx="http://schemas.microsoft.com/office/drawing/2014/chartex" xmlns:cx1="http://schemas.microsoft.com/office/drawing/2015/9/8/chartex" xmlns:cx2="http://schemas.microsoft.com/office/drawing/2015/10/21/chartex" xmlns:cx3="http://schemas.microsoft.com/office/drawing/2016/5/9/chartex" xmlns:cx4="http://schemas.microsoft.com/office/drawing/2016/5/10/chartex" xmlns:cx5="http://schemas.microsoft.com/office/drawing/2016/5/11/chartex" xmlns:cx6="http://schemas.microsoft.com/office/drawing/2016/5/12/chartex" xmlns:cx7="http://schemas.microsoft.com/office/drawing/2016/5/13/chartex" xmlns:cx8="http://schemas.microsoft.com/office/drawing/2016/5/14/chartex" xmlns:mc="http://schemas.openxmlformats.org/markup-compatibility/2006" xmlns:aink="http://schemas.microsoft.com/office/drawing/2016/ink" xmlns:am3d="http://schemas.microsoft.com/office/drawing/2017/model3d" xmlns:o="urn:schemas-microsoft-com:office:office" xmlns:oel="http://schemas.microsoft.com/office/2019/extlst" xmlns:r="http://schemas.openxmlformats.org/officeDocument/2006/relationships" xmlns:m="http://schemas.openxmlformats.org/officeDocument/2006/math" xmlns:v="urn:schemas-microsoft-com:vml" xmlns:wp14="http://schemas.microsoft.com/office/word/2010/wordprocessingDrawing" xmlns:wp="http://schemas.openxmlformats.org/drawingml/2006/wordprocessingDrawing" xmlns:w10="urn:schemas-microsoft-com:office:word" xmlns:w="http://schemas.openxmlformats.org/wordprocessingml/2006/main" xmlns:w14="http://schemas.microsoft.com/office/word/2010/wordml" xmlns:w15="http://schemas.microsoft.com/office/word/2012/wordml" xmlns:w16cex="http://schemas.microsoft.com/office/word/2018/wordml/cex" xmlns:w16cid="http://schemas.microsoft.com/office/word/2016/wordml/cid" xmlns:w16="http://schemas.microsoft.com/office/word/2018/wordml" xmlns:w16sdtdh="http://schemas.microsoft.com/office/word/2020/wordml/sdtdatahash" xmlns:w16se="http://schemas.microsoft.com/office/word/2015/wordml/symex" xmlns:wpg="http://schemas.microsoft.com/office/word/2010/wordprocessingGroup" xmlns:wpi="http://schemas.microsoft.com/office/word/2010/wordprocessingInk" xmlns:wne="http://schemas.microsoft.com/office/word/2006/wordml" xmlns:wps="http://schemas.microsoft.com/office/word/2010/wordprocessingShape" mc:Ignorable="w14 w15 w16se w16cid w16 w16cex w16sdtdh wp14">
   <w:p>
     <w:pPr>
       <w:tabs>
@@ -1565,7 +1517,15 @@
         <w:sz w:val="20"/>
         <w:szCs w:val="20"/>
       </w:rPr>
-      <w:t>21</w:t>
+      <w:t>2</w:t>
+    </w:r>
+    <w:r>
+      <w:rPr>
+        <w:rFonts w:eastAsia="Times New Roman" w:cs="Times New Roman"/>
+        <w:sz w:val="20"/>
+        <w:szCs w:val="20"/>
+      </w:rPr>
+      <w:t>3</w:t>
     </w:r>
     <w:r>
       <w:rPr>
@@ -1584,18 +1544,8 @@
 </w:hdr>
 </file>
 
-<file path=word/header3.xml><?xml version="1.0" encoding="utf-8"?>
-<w:hdr xmlns:wpc="http://schemas.microsoft.com/office/word/2010/wordprocessingCanvas" xmlns:cx="http://schemas.microsoft.com/office/drawing/2014/chartex" xmlns:cx1="http://schemas.microsoft.com/office/drawing/2015/9/8/chartex" xmlns:cx2="http://schemas.microsoft.com/office/drawing/2015/10/21/chartex" xmlns:cx3="http://schemas.microsoft.com/office/drawing/2016/5/9/chartex" xmlns:cx4="http://schemas.microsoft.com/office/drawing/2016/5/10/chartex" xmlns:cx5="http://schemas.microsoft.com/office/drawing/2016/5/11/chartex" xmlns:cx6="http://schemas.microsoft.com/office/drawing/2016/5/12/chartex" xmlns:cx7="http://schemas.microsoft.com/office/drawing/2016/5/13/chartex" xmlns:cx8="http://schemas.microsoft.com/office/drawing/2016/5/14/chartex" xmlns:mc="http://schemas.openxmlformats.org/markup-compatibility/2006" xmlns:aink="http://schemas.microsoft.com/office/drawing/2016/ink" xmlns:am3d="http://schemas.microsoft.com/office/drawing/2017/model3d" xmlns:o="urn:schemas-microsoft-com:office:office" xmlns:r="http://schemas.openxmlformats.org/officeDocument/2006/relationships" xmlns:m="http://schemas.openxmlformats.org/officeDocument/2006/math" xmlns:v="urn:schemas-microsoft-com:vml" xmlns:wp14="http://schemas.microsoft.com/office/word/2010/wordprocessingDrawing" xmlns:wp="http://schemas.openxmlformats.org/drawingml/2006/wordprocessingDrawing" xmlns:w10="urn:schemas-microsoft-com:office:word" xmlns:w="http://schemas.openxmlformats.org/wordprocessingml/2006/main" xmlns:w14="http://schemas.microsoft.com/office/word/2010/wordml" xmlns:w15="http://schemas.microsoft.com/office/word/2012/wordml" xmlns:w16cex="http://schemas.microsoft.com/office/word/2018/wordml/cex" xmlns:w16cid="http://schemas.microsoft.com/office/word/2016/wordml/cid" xmlns:w16="http://schemas.microsoft.com/office/word/2018/wordml" xmlns:w16se="http://schemas.microsoft.com/office/word/2015/wordml/symex" xmlns:wpg="http://schemas.microsoft.com/office/word/2010/wordprocessingGroup" xmlns:wpi="http://schemas.microsoft.com/office/word/2010/wordprocessingInk" xmlns:wne="http://schemas.microsoft.com/office/word/2006/wordml" xmlns:wps="http://schemas.microsoft.com/office/word/2010/wordprocessingShape" mc:Ignorable="w14 w15 w16se w16cid w16 w16cex wp14">
-  <w:p>
-    <w:pPr>
-      <w:pStyle w:val="Header"/>
-    </w:pPr>
-  </w:p>
-</w:hdr>
-</file>
-
 <file path=word/styles.xml><?xml version="1.0" encoding="utf-8"?>
-<w:styles xmlns:mc="http://schemas.openxmlformats.org/markup-compatibility/2006" xmlns:r="http://schemas.openxmlformats.org/officeDocument/2006/relationships" xmlns:w="http://schemas.openxmlformats.org/wordprocessingml/2006/main" xmlns:w14="http://schemas.microsoft.com/office/word/2010/wordml" xmlns:w15="http://schemas.microsoft.com/office/word/2012/wordml" xmlns:w16cex="http://schemas.microsoft.com/office/word/2018/wordml/cex" xmlns:w16cid="http://schemas.microsoft.com/office/word/2016/wordml/cid" xmlns:w16="http://schemas.microsoft.com/office/word/2018/wordml" xmlns:w16se="http://schemas.microsoft.com/office/word/2015/wordml/symex" mc:Ignorable="w14 w15 w16se w16cid w16 w16cex">
+<w:styles xmlns:mc="http://schemas.openxmlformats.org/markup-compatibility/2006" xmlns:r="http://schemas.openxmlformats.org/officeDocument/2006/relationships" xmlns:w="http://schemas.openxmlformats.org/wordprocessingml/2006/main" xmlns:w14="http://schemas.microsoft.com/office/word/2010/wordml" xmlns:w15="http://schemas.microsoft.com/office/word/2012/wordml" xmlns:w16cex="http://schemas.microsoft.com/office/word/2018/wordml/cex" xmlns:w16cid="http://schemas.microsoft.com/office/word/2016/wordml/cid" xmlns:w16="http://schemas.microsoft.com/office/word/2018/wordml" xmlns:w16sdtdh="http://schemas.microsoft.com/office/word/2020/wordml/sdtdatahash" xmlns:w16se="http://schemas.microsoft.com/office/word/2015/wordml/symex" mc:Ignorable="w14 w15 w16se w16cid w16 w16cex w16sdtdh">
   <w:docDefaults>
     <w:rPrDefault>
       <w:rPr>

</xml_diff>

<commit_message>
Update gitbook 2023-08-25 19:40:02
</commit_message>
<xml_diff>
--- a/Extras/ReviewActivities/ExterminationQuest.docx
+++ b/Extras/ReviewActivities/ExterminationQuest.docx
@@ -1,6 +1,6 @@
 
 <file path=word/document.xml><?xml version="1.0" encoding="utf-8"?>
-<w:document xmlns:wpc="http://schemas.microsoft.com/office/word/2010/wordprocessingCanvas" xmlns:cx="http://schemas.microsoft.com/office/drawing/2014/chartex" xmlns:cx1="http://schemas.microsoft.com/office/drawing/2015/9/8/chartex" xmlns:cx2="http://schemas.microsoft.com/office/drawing/2015/10/21/chartex" xmlns:cx3="http://schemas.microsoft.com/office/drawing/2016/5/9/chartex" xmlns:cx4="http://schemas.microsoft.com/office/drawing/2016/5/10/chartex" xmlns:cx5="http://schemas.microsoft.com/office/drawing/2016/5/11/chartex" xmlns:cx6="http://schemas.microsoft.com/office/drawing/2016/5/12/chartex" xmlns:cx7="http://schemas.microsoft.com/office/drawing/2016/5/13/chartex" xmlns:cx8="http://schemas.microsoft.com/office/drawing/2016/5/14/chartex" xmlns:mc="http://schemas.openxmlformats.org/markup-compatibility/2006" xmlns:aink="http://schemas.microsoft.com/office/drawing/2016/ink" xmlns:am3d="http://schemas.microsoft.com/office/drawing/2017/model3d" xmlns:o="urn:schemas-microsoft-com:office:office" xmlns:r="http://schemas.openxmlformats.org/officeDocument/2006/relationships" xmlns:m="http://schemas.openxmlformats.org/officeDocument/2006/math" xmlns:v="urn:schemas-microsoft-com:vml" xmlns:wp14="http://schemas.microsoft.com/office/word/2010/wordprocessingDrawing" xmlns:wp="http://schemas.openxmlformats.org/drawingml/2006/wordprocessingDrawing" xmlns:w10="urn:schemas-microsoft-com:office:word" xmlns:w="http://schemas.openxmlformats.org/wordprocessingml/2006/main" xmlns:w14="http://schemas.microsoft.com/office/word/2010/wordml" xmlns:w15="http://schemas.microsoft.com/office/word/2012/wordml" xmlns:w16cex="http://schemas.microsoft.com/office/word/2018/wordml/cex" xmlns:w16cid="http://schemas.microsoft.com/office/word/2016/wordml/cid" xmlns:w16="http://schemas.microsoft.com/office/word/2018/wordml" xmlns:w16se="http://schemas.microsoft.com/office/word/2015/wordml/symex" xmlns:wpg="http://schemas.microsoft.com/office/word/2010/wordprocessingGroup" xmlns:wpi="http://schemas.microsoft.com/office/word/2010/wordprocessingInk" xmlns:wne="http://schemas.microsoft.com/office/word/2006/wordml" xmlns:wps="http://schemas.microsoft.com/office/word/2010/wordprocessingShape" mc:Ignorable="w14 w15 w16se w16cid w16 w16cex wp14">
+<w:document xmlns:wpc="http://schemas.microsoft.com/office/word/2010/wordprocessingCanvas" xmlns:cx="http://schemas.microsoft.com/office/drawing/2014/chartex" xmlns:cx1="http://schemas.microsoft.com/office/drawing/2015/9/8/chartex" xmlns:cx2="http://schemas.microsoft.com/office/drawing/2015/10/21/chartex" xmlns:cx3="http://schemas.microsoft.com/office/drawing/2016/5/9/chartex" xmlns:cx4="http://schemas.microsoft.com/office/drawing/2016/5/10/chartex" xmlns:cx5="http://schemas.microsoft.com/office/drawing/2016/5/11/chartex" xmlns:cx6="http://schemas.microsoft.com/office/drawing/2016/5/12/chartex" xmlns:cx7="http://schemas.microsoft.com/office/drawing/2016/5/13/chartex" xmlns:cx8="http://schemas.microsoft.com/office/drawing/2016/5/14/chartex" xmlns:mc="http://schemas.openxmlformats.org/markup-compatibility/2006" xmlns:aink="http://schemas.microsoft.com/office/drawing/2016/ink" xmlns:am3d="http://schemas.microsoft.com/office/drawing/2017/model3d" xmlns:o="urn:schemas-microsoft-com:office:office" xmlns:oel="http://schemas.microsoft.com/office/2019/extlst" xmlns:r="http://schemas.openxmlformats.org/officeDocument/2006/relationships" xmlns:m="http://schemas.openxmlformats.org/officeDocument/2006/math" xmlns:v="urn:schemas-microsoft-com:vml" xmlns:wp14="http://schemas.microsoft.com/office/word/2010/wordprocessingDrawing" xmlns:wp="http://schemas.openxmlformats.org/drawingml/2006/wordprocessingDrawing" xmlns:w10="urn:schemas-microsoft-com:office:word" xmlns:w="http://schemas.openxmlformats.org/wordprocessingml/2006/main" xmlns:w14="http://schemas.microsoft.com/office/word/2010/wordml" xmlns:w15="http://schemas.microsoft.com/office/word/2012/wordml" xmlns:w16cex="http://schemas.microsoft.com/office/word/2018/wordml/cex" xmlns:w16cid="http://schemas.microsoft.com/office/word/2016/wordml/cid" xmlns:w16="http://schemas.microsoft.com/office/word/2018/wordml" xmlns:w16sdtdh="http://schemas.microsoft.com/office/word/2020/wordml/sdtdatahash" xmlns:w16se="http://schemas.microsoft.com/office/word/2015/wordml/symex" xmlns:wpg="http://schemas.microsoft.com/office/word/2010/wordprocessingGroup" xmlns:wpi="http://schemas.microsoft.com/office/word/2010/wordprocessingInk" xmlns:wne="http://schemas.microsoft.com/office/word/2006/wordml" xmlns:wps="http://schemas.microsoft.com/office/word/2010/wordprocessingShape" mc:Ignorable="w14 w15 w16se w16cid w16 w16cex w16sdtdh wp14">
   <w:body>
     <w:p>
       <w:pPr>
@@ -295,6 +295,8 @@
         </w:rPr>
       </w:pPr>
     </w:p>
+    <w:p/>
+    <w:p/>
     <w:p>
       <w:pPr>
         <w:pStyle w:val="Heading1"/>
@@ -431,6 +433,8 @@
       </w:pPr>
     </w:p>
     <w:p/>
+    <w:p/>
+    <w:p/>
     <w:p>
       <w:pPr>
         <w:pStyle w:val="Heading1"/>
@@ -553,6 +557,7 @@
       </w:pPr>
     </w:p>
     <w:p/>
+    <w:p/>
     <w:p>
       <w:pPr>
         <w:pStyle w:val="Heading1"/>
@@ -720,6 +725,7 @@
       </w:pPr>
     </w:p>
     <w:p/>
+    <w:p/>
     <w:p>
       <w:pPr>
         <w:pStyle w:val="Heading1"/>
@@ -735,6 +741,7 @@
           <w:bCs/>
           <w:color w:val="ED7D31" w:themeColor="accent2"/>
         </w:rPr>
+        <w:lastRenderedPageBreak/>
         <w:t xml:space="preserve">Bug </w:t>
       </w:r>
       <w:r>
@@ -843,14 +850,8 @@
         </w:rPr>
       </w:pPr>
     </w:p>
-    <w:p>
-      <w:pPr>
-        <w:pStyle w:val="Heading1"/>
-        <w:rPr>
-          <w:color w:val="ED7D31" w:themeColor="accent2"/>
-        </w:rPr>
-      </w:pPr>
-    </w:p>
+    <w:p/>
+    <w:p/>
     <w:p>
       <w:pPr>
         <w:pStyle w:val="Heading1"/>
@@ -1040,6 +1041,8 @@
         </w:rPr>
       </w:pPr>
     </w:p>
+    <w:p/>
+    <w:p/>
     <w:p>
       <w:pPr>
         <w:pStyle w:val="Heading1"/>
@@ -1210,14 +1213,8 @@
         </w:rPr>
       </w:pPr>
     </w:p>
-    <w:p>
-      <w:pPr>
-        <w:pStyle w:val="Heading1"/>
-        <w:rPr>
-          <w:color w:val="ED7D31" w:themeColor="accent2"/>
-        </w:rPr>
-      </w:pPr>
-    </w:p>
+    <w:p/>
+    <w:p/>
     <w:p>
       <w:pPr>
         <w:pStyle w:val="Heading1"/>
@@ -1415,12 +1412,7 @@
       </w:pPr>
     </w:p>
     <w:sectPr>
-      <w:headerReference w:type="even" r:id="rId6"/>
-      <w:headerReference w:type="default" r:id="rId7"/>
-      <w:footerReference w:type="even" r:id="rId8"/>
-      <w:footerReference w:type="default" r:id="rId9"/>
-      <w:headerReference w:type="first" r:id="rId10"/>
-      <w:footerReference w:type="first" r:id="rId11"/>
+      <w:headerReference w:type="default" r:id="rId6"/>
       <w:pgSz w:w="12240" w:h="15840"/>
       <w:pgMar w:top="1440" w:right="1440" w:bottom="1440" w:left="1440" w:header="720" w:footer="720" w:gutter="0"/>
       <w:cols w:space="720"/>
@@ -1431,7 +1423,7 @@
 </file>
 
 <file path=word/endnotes.xml><?xml version="1.0" encoding="utf-8"?>
-<w:endnotes xmlns:wpc="http://schemas.microsoft.com/office/word/2010/wordprocessingCanvas" xmlns:cx="http://schemas.microsoft.com/office/drawing/2014/chartex" xmlns:cx1="http://schemas.microsoft.com/office/drawing/2015/9/8/chartex" xmlns:cx2="http://schemas.microsoft.com/office/drawing/2015/10/21/chartex" xmlns:cx3="http://schemas.microsoft.com/office/drawing/2016/5/9/chartex" xmlns:cx4="http://schemas.microsoft.com/office/drawing/2016/5/10/chartex" xmlns:cx5="http://schemas.microsoft.com/office/drawing/2016/5/11/chartex" xmlns:cx6="http://schemas.microsoft.com/office/drawing/2016/5/12/chartex" xmlns:cx7="http://schemas.microsoft.com/office/drawing/2016/5/13/chartex" xmlns:cx8="http://schemas.microsoft.com/office/drawing/2016/5/14/chartex" xmlns:mc="http://schemas.openxmlformats.org/markup-compatibility/2006" xmlns:aink="http://schemas.microsoft.com/office/drawing/2016/ink" xmlns:am3d="http://schemas.microsoft.com/office/drawing/2017/model3d" xmlns:o="urn:schemas-microsoft-com:office:office" xmlns:r="http://schemas.openxmlformats.org/officeDocument/2006/relationships" xmlns:m="http://schemas.openxmlformats.org/officeDocument/2006/math" xmlns:v="urn:schemas-microsoft-com:vml" xmlns:wp14="http://schemas.microsoft.com/office/word/2010/wordprocessingDrawing" xmlns:wp="http://schemas.openxmlformats.org/drawingml/2006/wordprocessingDrawing" xmlns:w10="urn:schemas-microsoft-com:office:word" xmlns:w="http://schemas.openxmlformats.org/wordprocessingml/2006/main" xmlns:w14="http://schemas.microsoft.com/office/word/2010/wordml" xmlns:w15="http://schemas.microsoft.com/office/word/2012/wordml" xmlns:w16cex="http://schemas.microsoft.com/office/word/2018/wordml/cex" xmlns:w16cid="http://schemas.microsoft.com/office/word/2016/wordml/cid" xmlns:w16="http://schemas.microsoft.com/office/word/2018/wordml" xmlns:w16se="http://schemas.microsoft.com/office/word/2015/wordml/symex" xmlns:wpg="http://schemas.microsoft.com/office/word/2010/wordprocessingGroup" xmlns:wpi="http://schemas.microsoft.com/office/word/2010/wordprocessingInk" xmlns:wne="http://schemas.microsoft.com/office/word/2006/wordml" xmlns:wps="http://schemas.microsoft.com/office/word/2010/wordprocessingShape" mc:Ignorable="w14 w15 w16se w16cid w16 w16cex wp14">
+<w:endnotes xmlns:wpc="http://schemas.microsoft.com/office/word/2010/wordprocessingCanvas" xmlns:cx="http://schemas.microsoft.com/office/drawing/2014/chartex" xmlns:cx1="http://schemas.microsoft.com/office/drawing/2015/9/8/chartex" xmlns:cx2="http://schemas.microsoft.com/office/drawing/2015/10/21/chartex" xmlns:cx3="http://schemas.microsoft.com/office/drawing/2016/5/9/chartex" xmlns:cx4="http://schemas.microsoft.com/office/drawing/2016/5/10/chartex" xmlns:cx5="http://schemas.microsoft.com/office/drawing/2016/5/11/chartex" xmlns:cx6="http://schemas.microsoft.com/office/drawing/2016/5/12/chartex" xmlns:cx7="http://schemas.microsoft.com/office/drawing/2016/5/13/chartex" xmlns:cx8="http://schemas.microsoft.com/office/drawing/2016/5/14/chartex" xmlns:mc="http://schemas.openxmlformats.org/markup-compatibility/2006" xmlns:aink="http://schemas.microsoft.com/office/drawing/2016/ink" xmlns:am3d="http://schemas.microsoft.com/office/drawing/2017/model3d" xmlns:o="urn:schemas-microsoft-com:office:office" xmlns:oel="http://schemas.microsoft.com/office/2019/extlst" xmlns:r="http://schemas.openxmlformats.org/officeDocument/2006/relationships" xmlns:m="http://schemas.openxmlformats.org/officeDocument/2006/math" xmlns:v="urn:schemas-microsoft-com:vml" xmlns:wp14="http://schemas.microsoft.com/office/word/2010/wordprocessingDrawing" xmlns:wp="http://schemas.openxmlformats.org/drawingml/2006/wordprocessingDrawing" xmlns:w10="urn:schemas-microsoft-com:office:word" xmlns:w="http://schemas.openxmlformats.org/wordprocessingml/2006/main" xmlns:w14="http://schemas.microsoft.com/office/word/2010/wordml" xmlns:w15="http://schemas.microsoft.com/office/word/2012/wordml" xmlns:w16cex="http://schemas.microsoft.com/office/word/2018/wordml/cex" xmlns:w16cid="http://schemas.microsoft.com/office/word/2016/wordml/cid" xmlns:w16="http://schemas.microsoft.com/office/word/2018/wordml" xmlns:w16sdtdh="http://schemas.microsoft.com/office/word/2020/wordml/sdtdatahash" xmlns:w16se="http://schemas.microsoft.com/office/word/2015/wordml/symex" xmlns:wpg="http://schemas.microsoft.com/office/word/2010/wordprocessingGroup" xmlns:wpi="http://schemas.microsoft.com/office/word/2010/wordprocessingInk" xmlns:wne="http://schemas.microsoft.com/office/word/2006/wordml" xmlns:wps="http://schemas.microsoft.com/office/word/2010/wordprocessingShape" mc:Ignorable="w14 w15 w16se w16cid w16 w16cex w16sdtdh wp14">
   <w:endnote w:type="separator" w:id="-1">
     <w:p>
       <w:pPr>
@@ -1455,38 +1447,8 @@
 </w:endnotes>
 </file>
 
-<file path=word/footer1.xml><?xml version="1.0" encoding="utf-8"?>
-<w:ftr xmlns:wpc="http://schemas.microsoft.com/office/word/2010/wordprocessingCanvas" xmlns:cx="http://schemas.microsoft.com/office/drawing/2014/chartex" xmlns:cx1="http://schemas.microsoft.com/office/drawing/2015/9/8/chartex" xmlns:cx2="http://schemas.microsoft.com/office/drawing/2015/10/21/chartex" xmlns:cx3="http://schemas.microsoft.com/office/drawing/2016/5/9/chartex" xmlns:cx4="http://schemas.microsoft.com/office/drawing/2016/5/10/chartex" xmlns:cx5="http://schemas.microsoft.com/office/drawing/2016/5/11/chartex" xmlns:cx6="http://schemas.microsoft.com/office/drawing/2016/5/12/chartex" xmlns:cx7="http://schemas.microsoft.com/office/drawing/2016/5/13/chartex" xmlns:cx8="http://schemas.microsoft.com/office/drawing/2016/5/14/chartex" xmlns:mc="http://schemas.openxmlformats.org/markup-compatibility/2006" xmlns:aink="http://schemas.microsoft.com/office/drawing/2016/ink" xmlns:am3d="http://schemas.microsoft.com/office/drawing/2017/model3d" xmlns:o="urn:schemas-microsoft-com:office:office" xmlns:r="http://schemas.openxmlformats.org/officeDocument/2006/relationships" xmlns:m="http://schemas.openxmlformats.org/officeDocument/2006/math" xmlns:v="urn:schemas-microsoft-com:vml" xmlns:wp14="http://schemas.microsoft.com/office/word/2010/wordprocessingDrawing" xmlns:wp="http://schemas.openxmlformats.org/drawingml/2006/wordprocessingDrawing" xmlns:w10="urn:schemas-microsoft-com:office:word" xmlns:w="http://schemas.openxmlformats.org/wordprocessingml/2006/main" xmlns:w14="http://schemas.microsoft.com/office/word/2010/wordml" xmlns:w15="http://schemas.microsoft.com/office/word/2012/wordml" xmlns:w16cex="http://schemas.microsoft.com/office/word/2018/wordml/cex" xmlns:w16cid="http://schemas.microsoft.com/office/word/2016/wordml/cid" xmlns:w16="http://schemas.microsoft.com/office/word/2018/wordml" xmlns:w16se="http://schemas.microsoft.com/office/word/2015/wordml/symex" xmlns:wpg="http://schemas.microsoft.com/office/word/2010/wordprocessingGroup" xmlns:wpi="http://schemas.microsoft.com/office/word/2010/wordprocessingInk" xmlns:wne="http://schemas.microsoft.com/office/word/2006/wordml" xmlns:wps="http://schemas.microsoft.com/office/word/2010/wordprocessingShape" mc:Ignorable="w14 w15 w16se w16cid w16 w16cex wp14">
-  <w:p>
-    <w:pPr>
-      <w:pStyle w:val="Footer"/>
-    </w:pPr>
-  </w:p>
-</w:ftr>
-</file>
-
-<file path=word/footer2.xml><?xml version="1.0" encoding="utf-8"?>
-<w:ftr xmlns:wpc="http://schemas.microsoft.com/office/word/2010/wordprocessingCanvas" xmlns:cx="http://schemas.microsoft.com/office/drawing/2014/chartex" xmlns:cx1="http://schemas.microsoft.com/office/drawing/2015/9/8/chartex" xmlns:cx2="http://schemas.microsoft.com/office/drawing/2015/10/21/chartex" xmlns:cx3="http://schemas.microsoft.com/office/drawing/2016/5/9/chartex" xmlns:cx4="http://schemas.microsoft.com/office/drawing/2016/5/10/chartex" xmlns:cx5="http://schemas.microsoft.com/office/drawing/2016/5/11/chartex" xmlns:cx6="http://schemas.microsoft.com/office/drawing/2016/5/12/chartex" xmlns:cx7="http://schemas.microsoft.com/office/drawing/2016/5/13/chartex" xmlns:cx8="http://schemas.microsoft.com/office/drawing/2016/5/14/chartex" xmlns:mc="http://schemas.openxmlformats.org/markup-compatibility/2006" xmlns:aink="http://schemas.microsoft.com/office/drawing/2016/ink" xmlns:am3d="http://schemas.microsoft.com/office/drawing/2017/model3d" xmlns:o="urn:schemas-microsoft-com:office:office" xmlns:r="http://schemas.openxmlformats.org/officeDocument/2006/relationships" xmlns:m="http://schemas.openxmlformats.org/officeDocument/2006/math" xmlns:v="urn:schemas-microsoft-com:vml" xmlns:wp14="http://schemas.microsoft.com/office/word/2010/wordprocessingDrawing" xmlns:wp="http://schemas.openxmlformats.org/drawingml/2006/wordprocessingDrawing" xmlns:w10="urn:schemas-microsoft-com:office:word" xmlns:w="http://schemas.openxmlformats.org/wordprocessingml/2006/main" xmlns:w14="http://schemas.microsoft.com/office/word/2010/wordml" xmlns:w15="http://schemas.microsoft.com/office/word/2012/wordml" xmlns:w16cex="http://schemas.microsoft.com/office/word/2018/wordml/cex" xmlns:w16cid="http://schemas.microsoft.com/office/word/2016/wordml/cid" xmlns:w16="http://schemas.microsoft.com/office/word/2018/wordml" xmlns:w16se="http://schemas.microsoft.com/office/word/2015/wordml/symex" xmlns:wpg="http://schemas.microsoft.com/office/word/2010/wordprocessingGroup" xmlns:wpi="http://schemas.microsoft.com/office/word/2010/wordprocessingInk" xmlns:wne="http://schemas.microsoft.com/office/word/2006/wordml" xmlns:wps="http://schemas.microsoft.com/office/word/2010/wordprocessingShape" mc:Ignorable="w14 w15 w16se w16cid w16 w16cex wp14">
-  <w:p>
-    <w:pPr>
-      <w:pStyle w:val="Footer"/>
-    </w:pPr>
-  </w:p>
-</w:ftr>
-</file>
-
-<file path=word/footer3.xml><?xml version="1.0" encoding="utf-8"?>
-<w:ftr xmlns:wpc="http://schemas.microsoft.com/office/word/2010/wordprocessingCanvas" xmlns:cx="http://schemas.microsoft.com/office/drawing/2014/chartex" xmlns:cx1="http://schemas.microsoft.com/office/drawing/2015/9/8/chartex" xmlns:cx2="http://schemas.microsoft.com/office/drawing/2015/10/21/chartex" xmlns:cx3="http://schemas.microsoft.com/office/drawing/2016/5/9/chartex" xmlns:cx4="http://schemas.microsoft.com/office/drawing/2016/5/10/chartex" xmlns:cx5="http://schemas.microsoft.com/office/drawing/2016/5/11/chartex" xmlns:cx6="http://schemas.microsoft.com/office/drawing/2016/5/12/chartex" xmlns:cx7="http://schemas.microsoft.com/office/drawing/2016/5/13/chartex" xmlns:cx8="http://schemas.microsoft.com/office/drawing/2016/5/14/chartex" xmlns:mc="http://schemas.openxmlformats.org/markup-compatibility/2006" xmlns:aink="http://schemas.microsoft.com/office/drawing/2016/ink" xmlns:am3d="http://schemas.microsoft.com/office/drawing/2017/model3d" xmlns:o="urn:schemas-microsoft-com:office:office" xmlns:r="http://schemas.openxmlformats.org/officeDocument/2006/relationships" xmlns:m="http://schemas.openxmlformats.org/officeDocument/2006/math" xmlns:v="urn:schemas-microsoft-com:vml" xmlns:wp14="http://schemas.microsoft.com/office/word/2010/wordprocessingDrawing" xmlns:wp="http://schemas.openxmlformats.org/drawingml/2006/wordprocessingDrawing" xmlns:w10="urn:schemas-microsoft-com:office:word" xmlns:w="http://schemas.openxmlformats.org/wordprocessingml/2006/main" xmlns:w14="http://schemas.microsoft.com/office/word/2010/wordml" xmlns:w15="http://schemas.microsoft.com/office/word/2012/wordml" xmlns:w16cex="http://schemas.microsoft.com/office/word/2018/wordml/cex" xmlns:w16cid="http://schemas.microsoft.com/office/word/2016/wordml/cid" xmlns:w16="http://schemas.microsoft.com/office/word/2018/wordml" xmlns:w16se="http://schemas.microsoft.com/office/word/2015/wordml/symex" xmlns:wpg="http://schemas.microsoft.com/office/word/2010/wordprocessingGroup" xmlns:wpi="http://schemas.microsoft.com/office/word/2010/wordprocessingInk" xmlns:wne="http://schemas.microsoft.com/office/word/2006/wordml" xmlns:wps="http://schemas.microsoft.com/office/word/2010/wordprocessingShape" mc:Ignorable="w14 w15 w16se w16cid w16 w16cex wp14">
-  <w:p>
-    <w:pPr>
-      <w:pStyle w:val="Footer"/>
-    </w:pPr>
-  </w:p>
-</w:ftr>
-</file>
-
 <file path=word/footnotes.xml><?xml version="1.0" encoding="utf-8"?>
-<w:footnotes xmlns:wpc="http://schemas.microsoft.com/office/word/2010/wordprocessingCanvas" xmlns:cx="http://schemas.microsoft.com/office/drawing/2014/chartex" xmlns:cx1="http://schemas.microsoft.com/office/drawing/2015/9/8/chartex" xmlns:cx2="http://schemas.microsoft.com/office/drawing/2015/10/21/chartex" xmlns:cx3="http://schemas.microsoft.com/office/drawing/2016/5/9/chartex" xmlns:cx4="http://schemas.microsoft.com/office/drawing/2016/5/10/chartex" xmlns:cx5="http://schemas.microsoft.com/office/drawing/2016/5/11/chartex" xmlns:cx6="http://schemas.microsoft.com/office/drawing/2016/5/12/chartex" xmlns:cx7="http://schemas.microsoft.com/office/drawing/2016/5/13/chartex" xmlns:cx8="http://schemas.microsoft.com/office/drawing/2016/5/14/chartex" xmlns:mc="http://schemas.openxmlformats.org/markup-compatibility/2006" xmlns:aink="http://schemas.microsoft.com/office/drawing/2016/ink" xmlns:am3d="http://schemas.microsoft.com/office/drawing/2017/model3d" xmlns:o="urn:schemas-microsoft-com:office:office" xmlns:r="http://schemas.openxmlformats.org/officeDocument/2006/relationships" xmlns:m="http://schemas.openxmlformats.org/officeDocument/2006/math" xmlns:v="urn:schemas-microsoft-com:vml" xmlns:wp14="http://schemas.microsoft.com/office/word/2010/wordprocessingDrawing" xmlns:wp="http://schemas.openxmlformats.org/drawingml/2006/wordprocessingDrawing" xmlns:w10="urn:schemas-microsoft-com:office:word" xmlns:w="http://schemas.openxmlformats.org/wordprocessingml/2006/main" xmlns:w14="http://schemas.microsoft.com/office/word/2010/wordml" xmlns:w15="http://schemas.microsoft.com/office/word/2012/wordml" xmlns:w16cex="http://schemas.microsoft.com/office/word/2018/wordml/cex" xmlns:w16cid="http://schemas.microsoft.com/office/word/2016/wordml/cid" xmlns:w16="http://schemas.microsoft.com/office/word/2018/wordml" xmlns:w16se="http://schemas.microsoft.com/office/word/2015/wordml/symex" xmlns:wpg="http://schemas.microsoft.com/office/word/2010/wordprocessingGroup" xmlns:wpi="http://schemas.microsoft.com/office/word/2010/wordprocessingInk" xmlns:wne="http://schemas.microsoft.com/office/word/2006/wordml" xmlns:wps="http://schemas.microsoft.com/office/word/2010/wordprocessingShape" mc:Ignorable="w14 w15 w16se w16cid w16 w16cex wp14">
+<w:footnotes xmlns:wpc="http://schemas.microsoft.com/office/word/2010/wordprocessingCanvas" xmlns:cx="http://schemas.microsoft.com/office/drawing/2014/chartex" xmlns:cx1="http://schemas.microsoft.com/office/drawing/2015/9/8/chartex" xmlns:cx2="http://schemas.microsoft.com/office/drawing/2015/10/21/chartex" xmlns:cx3="http://schemas.microsoft.com/office/drawing/2016/5/9/chartex" xmlns:cx4="http://schemas.microsoft.com/office/drawing/2016/5/10/chartex" xmlns:cx5="http://schemas.microsoft.com/office/drawing/2016/5/11/chartex" xmlns:cx6="http://schemas.microsoft.com/office/drawing/2016/5/12/chartex" xmlns:cx7="http://schemas.microsoft.com/office/drawing/2016/5/13/chartex" xmlns:cx8="http://schemas.microsoft.com/office/drawing/2016/5/14/chartex" xmlns:mc="http://schemas.openxmlformats.org/markup-compatibility/2006" xmlns:aink="http://schemas.microsoft.com/office/drawing/2016/ink" xmlns:am3d="http://schemas.microsoft.com/office/drawing/2017/model3d" xmlns:o="urn:schemas-microsoft-com:office:office" xmlns:oel="http://schemas.microsoft.com/office/2019/extlst" xmlns:r="http://schemas.openxmlformats.org/officeDocument/2006/relationships" xmlns:m="http://schemas.openxmlformats.org/officeDocument/2006/math" xmlns:v="urn:schemas-microsoft-com:vml" xmlns:wp14="http://schemas.microsoft.com/office/word/2010/wordprocessingDrawing" xmlns:wp="http://schemas.openxmlformats.org/drawingml/2006/wordprocessingDrawing" xmlns:w10="urn:schemas-microsoft-com:office:word" xmlns:w="http://schemas.openxmlformats.org/wordprocessingml/2006/main" xmlns:w14="http://schemas.microsoft.com/office/word/2010/wordml" xmlns:w15="http://schemas.microsoft.com/office/word/2012/wordml" xmlns:w16cex="http://schemas.microsoft.com/office/word/2018/wordml/cex" xmlns:w16cid="http://schemas.microsoft.com/office/word/2016/wordml/cid" xmlns:w16="http://schemas.microsoft.com/office/word/2018/wordml" xmlns:w16sdtdh="http://schemas.microsoft.com/office/word/2020/wordml/sdtdatahash" xmlns:w16se="http://schemas.microsoft.com/office/word/2015/wordml/symex" xmlns:wpg="http://schemas.microsoft.com/office/word/2010/wordprocessingGroup" xmlns:wpi="http://schemas.microsoft.com/office/word/2010/wordprocessingInk" xmlns:wne="http://schemas.microsoft.com/office/word/2006/wordml" xmlns:wps="http://schemas.microsoft.com/office/word/2010/wordprocessingShape" mc:Ignorable="w14 w15 w16se w16cid w16 w16cex w16sdtdh wp14">
   <w:footnote w:type="separator" w:id="-1">
     <w:p>
       <w:pPr>
@@ -1511,17 +1473,7 @@
 </file>
 
 <file path=word/header1.xml><?xml version="1.0" encoding="utf-8"?>
-<w:hdr xmlns:wpc="http://schemas.microsoft.com/office/word/2010/wordprocessingCanvas" xmlns:cx="http://schemas.microsoft.com/office/drawing/2014/chartex" xmlns:cx1="http://schemas.microsoft.com/office/drawing/2015/9/8/chartex" xmlns:cx2="http://schemas.microsoft.com/office/drawing/2015/10/21/chartex" xmlns:cx3="http://schemas.microsoft.com/office/drawing/2016/5/9/chartex" xmlns:cx4="http://schemas.microsoft.com/office/drawing/2016/5/10/chartex" xmlns:cx5="http://schemas.microsoft.com/office/drawing/2016/5/11/chartex" xmlns:cx6="http://schemas.microsoft.com/office/drawing/2016/5/12/chartex" xmlns:cx7="http://schemas.microsoft.com/office/drawing/2016/5/13/chartex" xmlns:cx8="http://schemas.microsoft.com/office/drawing/2016/5/14/chartex" xmlns:mc="http://schemas.openxmlformats.org/markup-compatibility/2006" xmlns:aink="http://schemas.microsoft.com/office/drawing/2016/ink" xmlns:am3d="http://schemas.microsoft.com/office/drawing/2017/model3d" xmlns:o="urn:schemas-microsoft-com:office:office" xmlns:r="http://schemas.openxmlformats.org/officeDocument/2006/relationships" xmlns:m="http://schemas.openxmlformats.org/officeDocument/2006/math" xmlns:v="urn:schemas-microsoft-com:vml" xmlns:wp14="http://schemas.microsoft.com/office/word/2010/wordprocessingDrawing" xmlns:wp="http://schemas.openxmlformats.org/drawingml/2006/wordprocessingDrawing" xmlns:w10="urn:schemas-microsoft-com:office:word" xmlns:w="http://schemas.openxmlformats.org/wordprocessingml/2006/main" xmlns:w14="http://schemas.microsoft.com/office/word/2010/wordml" xmlns:w15="http://schemas.microsoft.com/office/word/2012/wordml" xmlns:w16cex="http://schemas.microsoft.com/office/word/2018/wordml/cex" xmlns:w16cid="http://schemas.microsoft.com/office/word/2016/wordml/cid" xmlns:w16="http://schemas.microsoft.com/office/word/2018/wordml" xmlns:w16se="http://schemas.microsoft.com/office/word/2015/wordml/symex" xmlns:wpg="http://schemas.microsoft.com/office/word/2010/wordprocessingGroup" xmlns:wpi="http://schemas.microsoft.com/office/word/2010/wordprocessingInk" xmlns:wne="http://schemas.microsoft.com/office/word/2006/wordml" xmlns:wps="http://schemas.microsoft.com/office/word/2010/wordprocessingShape" mc:Ignorable="w14 w15 w16se w16cid w16 w16cex wp14">
-  <w:p>
-    <w:pPr>
-      <w:pStyle w:val="Header"/>
-    </w:pPr>
-  </w:p>
-</w:hdr>
-</file>
-
-<file path=word/header2.xml><?xml version="1.0" encoding="utf-8"?>
-<w:hdr xmlns:wpc="http://schemas.microsoft.com/office/word/2010/wordprocessingCanvas" xmlns:cx="http://schemas.microsoft.com/office/drawing/2014/chartex" xmlns:cx1="http://schemas.microsoft.com/office/drawing/2015/9/8/chartex" xmlns:cx2="http://schemas.microsoft.com/office/drawing/2015/10/21/chartex" xmlns:cx3="http://schemas.microsoft.com/office/drawing/2016/5/9/chartex" xmlns:cx4="http://schemas.microsoft.com/office/drawing/2016/5/10/chartex" xmlns:cx5="http://schemas.microsoft.com/office/drawing/2016/5/11/chartex" xmlns:cx6="http://schemas.microsoft.com/office/drawing/2016/5/12/chartex" xmlns:cx7="http://schemas.microsoft.com/office/drawing/2016/5/13/chartex" xmlns:cx8="http://schemas.microsoft.com/office/drawing/2016/5/14/chartex" xmlns:mc="http://schemas.openxmlformats.org/markup-compatibility/2006" xmlns:aink="http://schemas.microsoft.com/office/drawing/2016/ink" xmlns:am3d="http://schemas.microsoft.com/office/drawing/2017/model3d" xmlns:o="urn:schemas-microsoft-com:office:office" xmlns:r="http://schemas.openxmlformats.org/officeDocument/2006/relationships" xmlns:m="http://schemas.openxmlformats.org/officeDocument/2006/math" xmlns:v="urn:schemas-microsoft-com:vml" xmlns:wp14="http://schemas.microsoft.com/office/word/2010/wordprocessingDrawing" xmlns:wp="http://schemas.openxmlformats.org/drawingml/2006/wordprocessingDrawing" xmlns:w10="urn:schemas-microsoft-com:office:word" xmlns:w="http://schemas.openxmlformats.org/wordprocessingml/2006/main" xmlns:w14="http://schemas.microsoft.com/office/word/2010/wordml" xmlns:w15="http://schemas.microsoft.com/office/word/2012/wordml" xmlns:w16cex="http://schemas.microsoft.com/office/word/2018/wordml/cex" xmlns:w16cid="http://schemas.microsoft.com/office/word/2016/wordml/cid" xmlns:w16="http://schemas.microsoft.com/office/word/2018/wordml" xmlns:w16se="http://schemas.microsoft.com/office/word/2015/wordml/symex" xmlns:wpg="http://schemas.microsoft.com/office/word/2010/wordprocessingGroup" xmlns:wpi="http://schemas.microsoft.com/office/word/2010/wordprocessingInk" xmlns:wne="http://schemas.microsoft.com/office/word/2006/wordml" xmlns:wps="http://schemas.microsoft.com/office/word/2010/wordprocessingShape" mc:Ignorable="w14 w15 w16se w16cid w16 w16cex wp14">
+<w:hdr xmlns:wpc="http://schemas.microsoft.com/office/word/2010/wordprocessingCanvas" xmlns:cx="http://schemas.microsoft.com/office/drawing/2014/chartex" xmlns:cx1="http://schemas.microsoft.com/office/drawing/2015/9/8/chartex" xmlns:cx2="http://schemas.microsoft.com/office/drawing/2015/10/21/chartex" xmlns:cx3="http://schemas.microsoft.com/office/drawing/2016/5/9/chartex" xmlns:cx4="http://schemas.microsoft.com/office/drawing/2016/5/10/chartex" xmlns:cx5="http://schemas.microsoft.com/office/drawing/2016/5/11/chartex" xmlns:cx6="http://schemas.microsoft.com/office/drawing/2016/5/12/chartex" xmlns:cx7="http://schemas.microsoft.com/office/drawing/2016/5/13/chartex" xmlns:cx8="http://schemas.microsoft.com/office/drawing/2016/5/14/chartex" xmlns:mc="http://schemas.openxmlformats.org/markup-compatibility/2006" xmlns:aink="http://schemas.microsoft.com/office/drawing/2016/ink" xmlns:am3d="http://schemas.microsoft.com/office/drawing/2017/model3d" xmlns:o="urn:schemas-microsoft-com:office:office" xmlns:oel="http://schemas.microsoft.com/office/2019/extlst" xmlns:r="http://schemas.openxmlformats.org/officeDocument/2006/relationships" xmlns:m="http://schemas.openxmlformats.org/officeDocument/2006/math" xmlns:v="urn:schemas-microsoft-com:vml" xmlns:wp14="http://schemas.microsoft.com/office/word/2010/wordprocessingDrawing" xmlns:wp="http://schemas.openxmlformats.org/drawingml/2006/wordprocessingDrawing" xmlns:w10="urn:schemas-microsoft-com:office:word" xmlns:w="http://schemas.openxmlformats.org/wordprocessingml/2006/main" xmlns:w14="http://schemas.microsoft.com/office/word/2010/wordml" xmlns:w15="http://schemas.microsoft.com/office/word/2012/wordml" xmlns:w16cex="http://schemas.microsoft.com/office/word/2018/wordml/cex" xmlns:w16cid="http://schemas.microsoft.com/office/word/2016/wordml/cid" xmlns:w16="http://schemas.microsoft.com/office/word/2018/wordml" xmlns:w16sdtdh="http://schemas.microsoft.com/office/word/2020/wordml/sdtdatahash" xmlns:w16se="http://schemas.microsoft.com/office/word/2015/wordml/symex" xmlns:wpg="http://schemas.microsoft.com/office/word/2010/wordprocessingGroup" xmlns:wpi="http://schemas.microsoft.com/office/word/2010/wordprocessingInk" xmlns:wne="http://schemas.microsoft.com/office/word/2006/wordml" xmlns:wps="http://schemas.microsoft.com/office/word/2010/wordprocessingShape" mc:Ignorable="w14 w15 w16se w16cid w16 w16cex w16sdtdh wp14">
   <w:p>
     <w:pPr>
       <w:tabs>
@@ -1565,7 +1517,15 @@
         <w:sz w:val="20"/>
         <w:szCs w:val="20"/>
       </w:rPr>
-      <w:t>21</w:t>
+      <w:t>2</w:t>
+    </w:r>
+    <w:r>
+      <w:rPr>
+        <w:rFonts w:eastAsia="Times New Roman" w:cs="Times New Roman"/>
+        <w:sz w:val="20"/>
+        <w:szCs w:val="20"/>
+      </w:rPr>
+      <w:t>3</w:t>
     </w:r>
     <w:r>
       <w:rPr>
@@ -1584,18 +1544,8 @@
 </w:hdr>
 </file>
 
-<file path=word/header3.xml><?xml version="1.0" encoding="utf-8"?>
-<w:hdr xmlns:wpc="http://schemas.microsoft.com/office/word/2010/wordprocessingCanvas" xmlns:cx="http://schemas.microsoft.com/office/drawing/2014/chartex" xmlns:cx1="http://schemas.microsoft.com/office/drawing/2015/9/8/chartex" xmlns:cx2="http://schemas.microsoft.com/office/drawing/2015/10/21/chartex" xmlns:cx3="http://schemas.microsoft.com/office/drawing/2016/5/9/chartex" xmlns:cx4="http://schemas.microsoft.com/office/drawing/2016/5/10/chartex" xmlns:cx5="http://schemas.microsoft.com/office/drawing/2016/5/11/chartex" xmlns:cx6="http://schemas.microsoft.com/office/drawing/2016/5/12/chartex" xmlns:cx7="http://schemas.microsoft.com/office/drawing/2016/5/13/chartex" xmlns:cx8="http://schemas.microsoft.com/office/drawing/2016/5/14/chartex" xmlns:mc="http://schemas.openxmlformats.org/markup-compatibility/2006" xmlns:aink="http://schemas.microsoft.com/office/drawing/2016/ink" xmlns:am3d="http://schemas.microsoft.com/office/drawing/2017/model3d" xmlns:o="urn:schemas-microsoft-com:office:office" xmlns:r="http://schemas.openxmlformats.org/officeDocument/2006/relationships" xmlns:m="http://schemas.openxmlformats.org/officeDocument/2006/math" xmlns:v="urn:schemas-microsoft-com:vml" xmlns:wp14="http://schemas.microsoft.com/office/word/2010/wordprocessingDrawing" xmlns:wp="http://schemas.openxmlformats.org/drawingml/2006/wordprocessingDrawing" xmlns:w10="urn:schemas-microsoft-com:office:word" xmlns:w="http://schemas.openxmlformats.org/wordprocessingml/2006/main" xmlns:w14="http://schemas.microsoft.com/office/word/2010/wordml" xmlns:w15="http://schemas.microsoft.com/office/word/2012/wordml" xmlns:w16cex="http://schemas.microsoft.com/office/word/2018/wordml/cex" xmlns:w16cid="http://schemas.microsoft.com/office/word/2016/wordml/cid" xmlns:w16="http://schemas.microsoft.com/office/word/2018/wordml" xmlns:w16se="http://schemas.microsoft.com/office/word/2015/wordml/symex" xmlns:wpg="http://schemas.microsoft.com/office/word/2010/wordprocessingGroup" xmlns:wpi="http://schemas.microsoft.com/office/word/2010/wordprocessingInk" xmlns:wne="http://schemas.microsoft.com/office/word/2006/wordml" xmlns:wps="http://schemas.microsoft.com/office/word/2010/wordprocessingShape" mc:Ignorable="w14 w15 w16se w16cid w16 w16cex wp14">
-  <w:p>
-    <w:pPr>
-      <w:pStyle w:val="Header"/>
-    </w:pPr>
-  </w:p>
-</w:hdr>
-</file>
-
 <file path=word/styles.xml><?xml version="1.0" encoding="utf-8"?>
-<w:styles xmlns:mc="http://schemas.openxmlformats.org/markup-compatibility/2006" xmlns:r="http://schemas.openxmlformats.org/officeDocument/2006/relationships" xmlns:w="http://schemas.openxmlformats.org/wordprocessingml/2006/main" xmlns:w14="http://schemas.microsoft.com/office/word/2010/wordml" xmlns:w15="http://schemas.microsoft.com/office/word/2012/wordml" xmlns:w16cex="http://schemas.microsoft.com/office/word/2018/wordml/cex" xmlns:w16cid="http://schemas.microsoft.com/office/word/2016/wordml/cid" xmlns:w16="http://schemas.microsoft.com/office/word/2018/wordml" xmlns:w16se="http://schemas.microsoft.com/office/word/2015/wordml/symex" mc:Ignorable="w14 w15 w16se w16cid w16 w16cex">
+<w:styles xmlns:mc="http://schemas.openxmlformats.org/markup-compatibility/2006" xmlns:r="http://schemas.openxmlformats.org/officeDocument/2006/relationships" xmlns:w="http://schemas.openxmlformats.org/wordprocessingml/2006/main" xmlns:w14="http://schemas.microsoft.com/office/word/2010/wordml" xmlns:w15="http://schemas.microsoft.com/office/word/2012/wordml" xmlns:w16cex="http://schemas.microsoft.com/office/word/2018/wordml/cex" xmlns:w16cid="http://schemas.microsoft.com/office/word/2016/wordml/cid" xmlns:w16="http://schemas.microsoft.com/office/word/2018/wordml" xmlns:w16sdtdh="http://schemas.microsoft.com/office/word/2020/wordml/sdtdatahash" xmlns:w16se="http://schemas.microsoft.com/office/word/2015/wordml/symex" mc:Ignorable="w14 w15 w16se w16cid w16 w16cex w16sdtdh">
   <w:docDefaults>
     <w:rPrDefault>
       <w:rPr>

</xml_diff>